<commit_message>
the same v1.0 version edit spelling mistake
</commit_message>
<xml_diff>
--- a/LH_TESTSTRATGY/LH_TESTSTRATGY.docx
+++ b/LH_TESTSTRATGY/LH_TESTSTRATGY.docx
@@ -47,16 +47,16 @@
         <w:spacing w:before="100" w:beforeAutospacing="1" w:after="100" w:afterAutospacing="1" w:line="240" w:lineRule="auto"/>
         <w:outlineLvl w:val="0"/>
         <w:rPr>
-          <w:rFonts w:asciiTheme="majorBidi" w:eastAsia="Times New Roman" w:hAnsiTheme="majorBidi" w:cstheme="majorBidi"/>
+          <w:rFonts w:asciiTheme="majorBidi" w:eastAsia="Times New Roman" w:hAnsiTheme="majorBidi" w:cstheme="majorBidi" w:hint="cs"/>
           <w:b/>
           <w:bCs/>
           <w:kern w:val="36"/>
           <w:sz w:val="48"/>
           <w:szCs w:val="48"/>
-        </w:rPr>
-      </w:pPr>
-      <w:bookmarkStart w:id="0" w:name="_GoBack"/>
-      <w:bookmarkEnd w:id="0"/>
+          <w:rtl/>
+          <w:lang w:bidi="ar-EG"/>
+        </w:rPr>
+      </w:pPr>
     </w:p>
     <w:p>
       <w:pPr>
@@ -467,7 +467,34 @@
           <w:sz w:val="28"/>
           <w:szCs w:val="28"/>
         </w:rPr>
-        <w:t>Identify critical defects before the release on Saturday, May 24, 2025.</w:t>
+        <w:t xml:space="preserve">Identify critical defects before </w:t>
+      </w:r>
+      <w:r>
+        <w:rPr>
+          <w:rFonts w:asciiTheme="majorBidi" w:hAnsiTheme="majorBidi" w:cstheme="majorBidi"/>
+          <w:sz w:val="28"/>
+          <w:szCs w:val="28"/>
+        </w:rPr>
+        <w:t xml:space="preserve">the release on Saturday, May </w:t>
+      </w:r>
+      <w:r>
+        <w:rPr>
+          <w:rFonts w:asciiTheme="majorBidi" w:hAnsiTheme="majorBidi" w:cstheme="majorBidi" w:hint="cs"/>
+          <w:sz w:val="28"/>
+          <w:szCs w:val="28"/>
+          <w:rtl/>
+        </w:rPr>
+        <w:t>17</w:t>
+      </w:r>
+      <w:bookmarkStart w:id="0" w:name="_GoBack"/>
+      <w:bookmarkEnd w:id="0"/>
+      <w:r>
+        <w:rPr>
+          <w:rFonts w:asciiTheme="majorBidi" w:hAnsiTheme="majorBidi" w:cstheme="majorBidi"/>
+          <w:sz w:val="28"/>
+          <w:szCs w:val="28"/>
+        </w:rPr>
+        <w:t>, 2025.</w:t>
       </w:r>
     </w:p>
     <w:p>

</xml_diff>